<commit_message>
gatau lupa update yg mana
</commit_message>
<xml_diff>
--- a/storage/template/template_bai.docx
+++ b/storage/template/template_bai.docx
@@ -781,7 +781,31 @@
           <w:rFonts w:ascii="Arial" w:hAnsi="Arial" w:cs="Arial"/>
           <w:lang w:val="it-IT"/>
         </w:rPr>
-        <w:t xml:space="preserve"> ${no_sprin}</w:t>
+        <w:t xml:space="preserve"> </w:t>
+      </w:r>
+      <w:r>
+        <w:rPr>
+          <w:rFonts w:ascii="Arial" w:hAnsi="Arial" w:cs="Arial"/>
+          <w:bCs/>
+          <w:lang w:val="sv-SE"/>
+        </w:rPr>
+        <w:t>Sprin.Lidik/</w:t>
+      </w:r>
+      <w:r>
+        <w:rPr>
+          <w:rFonts w:ascii="Arial" w:hAnsi="Arial" w:cs="Arial"/>
+          <w:bCs/>
+          <w:lang w:val="sv-SE"/>
+        </w:rPr>
+        <w:t>${no_sprin}</w:t>
+      </w:r>
+      <w:r>
+        <w:rPr>
+          <w:rFonts w:ascii="Arial" w:hAnsi="Arial" w:cs="Arial"/>
+          <w:bCs/>
+          <w:lang w:val="sv-SE"/>
+        </w:rPr>
+        <w:t>/XII/HUK.6.6./2022</w:t>
       </w:r>
       <w:r>
         <w:rPr>
@@ -1308,7 +1332,14 @@
           <w:rFonts w:cs="Arial"/>
           <w:spacing w:val="-4"/>
         </w:rPr>
-        <w:t xml:space="preserve">${no_nd} </w:t>
+        <w:t>${no_nd}</w:t>
+      </w:r>
+      <w:r>
+        <w:rPr>
+          <w:rFonts w:cs="Arial"/>
+          <w:spacing w:val="-4"/>
+        </w:rPr>
+        <w:t xml:space="preserve"> </w:t>
       </w:r>
       <w:r>
         <w:rPr>
@@ -1935,13 +1966,20 @@
           <w:rFonts w:ascii="Arial" w:hAnsi="Arial" w:cs="Arial"/>
           <w:lang w:val="sv-SE"/>
         </w:rPr>
-        <w:t>IPTU SRI RATU COME RIHI.</w:t>
+        <w:t>${pangkat} ${terlapor}</w:t>
       </w:r>
       <w:r>
         <w:rPr>
           <w:rFonts w:ascii="Arial" w:hAnsi="Arial" w:cs="Arial"/>
           <w:lang w:val="sv-SE"/>
         </w:rPr>
+        <w:t>.</w:t>
+      </w:r>
+      <w:r>
+        <w:rPr>
+          <w:rFonts w:ascii="Arial" w:hAnsi="Arial" w:cs="Arial"/>
+          <w:lang w:val="sv-SE"/>
+        </w:rPr>
         <w:t xml:space="preserve"> </w:t>
       </w:r>
       <w:r>
@@ -1949,7 +1987,28 @@
           <w:rFonts w:ascii="Arial" w:hAnsi="Arial" w:cs="Arial"/>
           <w:lang w:val="sv-SE"/>
         </w:rPr>
-        <w:t xml:space="preserve">selaku Bhayangkara Penyelia Ditlantas Polda Metro Jaya </w:t>
+        <w:t>S</w:t>
+      </w:r>
+      <w:r>
+        <w:rPr>
+          <w:rFonts w:ascii="Arial" w:hAnsi="Arial" w:cs="Arial"/>
+          <w:lang w:val="sv-SE"/>
+        </w:rPr>
+        <w:t>elaku</w:t>
+      </w:r>
+      <w:r>
+        <w:rPr>
+          <w:rFonts w:ascii="Arial" w:hAnsi="Arial" w:cs="Arial"/>
+          <w:lang w:val="sv-SE"/>
+        </w:rPr>
+        <w:t xml:space="preserve"> ${jabatan} ${kesatuan}</w:t>
+      </w:r>
+      <w:r>
+        <w:rPr>
+          <w:rFonts w:ascii="Arial" w:hAnsi="Arial" w:cs="Arial"/>
+          <w:lang w:val="sv-SE"/>
+        </w:rPr>
+        <w:t xml:space="preserve"> </w:t>
       </w:r>
       <w:r>
         <w:rPr>
@@ -1997,22 +2056,28 @@
           <w:rFonts w:ascii="Arial" w:hAnsi="Arial" w:cs="Arial"/>
           <w:spacing w:val="-4"/>
         </w:rPr>
-        <w:t>R/ND-2607-b/XI/WAS.2.4/2022/Bagyanduan tanggal 24 No</w:t>
+        <w:t>${no_nd}</w:t>
       </w:r>
       <w:r>
         <w:rPr>
           <w:rFonts w:ascii="Arial" w:hAnsi="Arial" w:cs="Arial"/>
           <w:spacing w:val="-4"/>
-          <w:lang w:val="id-ID"/>
-        </w:rPr>
-        <w:t>v</w:t>
+        </w:rPr>
+        <w:t xml:space="preserve"> </w:t>
       </w:r>
       <w:r>
         <w:rPr>
           <w:rFonts w:ascii="Arial" w:hAnsi="Arial" w:cs="Arial"/>
           <w:spacing w:val="-4"/>
         </w:rPr>
-        <w:t>ember 2022</w:t>
+        <w:t xml:space="preserve">tanggal </w:t>
+      </w:r>
+      <w:r>
+        <w:rPr>
+          <w:rFonts w:ascii="Arial" w:hAnsi="Arial" w:cs="Arial"/>
+          <w:spacing w:val="-4"/>
+        </w:rPr>
+        <w:t>${tgl_nd}</w:t>
       </w:r>
       <w:r>
         <w:rPr>
@@ -2111,7 +2176,14 @@
           <w:rFonts w:ascii="Arial" w:hAnsi="Arial" w:cs="Arial"/>
           <w:lang w:val="sv-SE"/>
         </w:rPr>
-        <w:t>IPTU SRI RATU COME RIHI.</w:t>
+        <w:t>${pangkat} ${terlapor}</w:t>
+      </w:r>
+      <w:r>
+        <w:rPr>
+          <w:rFonts w:ascii="Arial" w:hAnsi="Arial" w:cs="Arial"/>
+          <w:lang w:val="sv-SE"/>
+        </w:rPr>
+        <w:t>.</w:t>
       </w:r>
       <w:bookmarkEnd w:id="1"/>
       <w:r>
@@ -2185,7 +2257,35 @@
           <w:rFonts w:ascii="Arial" w:hAnsi="Arial" w:cs="Arial"/>
           <w:lang w:val="sv-SE"/>
         </w:rPr>
-        <w:t xml:space="preserve">elaku Bhayangkara Penyelia Ditlantas Polda Metro Jaya </w:t>
+        <w:t xml:space="preserve">elaku </w:t>
+      </w:r>
+      <w:r>
+        <w:rPr>
+          <w:rFonts w:ascii="Arial" w:hAnsi="Arial" w:cs="Arial"/>
+          <w:lang w:val="sv-SE"/>
+        </w:rPr>
+        <w:t>${jabatan}</w:t>
+      </w:r>
+      <w:r>
+        <w:rPr>
+          <w:rFonts w:ascii="Arial" w:hAnsi="Arial" w:cs="Arial"/>
+          <w:lang w:val="sv-SE"/>
+        </w:rPr>
+        <w:t xml:space="preserve"> </w:t>
+      </w:r>
+      <w:r>
+        <w:rPr>
+          <w:rFonts w:ascii="Arial" w:hAnsi="Arial" w:cs="Arial"/>
+          <w:lang w:val="sv-SE"/>
+        </w:rPr>
+        <w:t>${kesatuan}</w:t>
+      </w:r>
+      <w:r>
+        <w:rPr>
+          <w:rFonts w:ascii="Arial" w:hAnsi="Arial" w:cs="Arial"/>
+          <w:lang w:val="sv-SE"/>
+        </w:rPr>
+        <w:t xml:space="preserve"> </w:t>
       </w:r>
       <w:r>
         <w:rPr>
@@ -2199,28 +2299,28 @@
           <w:rFonts w:ascii="Arial" w:hAnsi="Arial" w:cs="Arial"/>
           <w:lang w:val="sv-SE"/>
         </w:rPr>
-        <w:t xml:space="preserve">penyalahgunaan wewenang yaitu melakukan penipuan dengan menyediakan tenaga penagih hutang (Debcolector) dan ketika berhasil menagih sebagian uang tagihannya namun </w:t>
-      </w:r>
-      <w:r>
-        <w:rPr>
-          <w:rFonts w:ascii="Arial" w:hAnsi="Arial" w:cs="Arial"/>
-          <w:lang w:val="sv-SE"/>
+        <w:t xml:space="preserve">penyalahgunaan wewenang yaitu melakukan penipuan dengan menyediakan tenaga penagih hutang (Debcolector) dan ketika berhasil menagih sebagian uang tagihannya namun menggelapkan sebagian uang  </w:t>
+      </w:r>
+      <w:r>
+        <w:rPr>
+          <w:rFonts w:ascii="Arial" w:hAnsi="Arial" w:cs="Arial"/>
+          <w:bCs/>
+        </w:rPr>
+        <w:t xml:space="preserve">  </w:t>
+      </w:r>
+      <w:r>
+        <w:rPr>
+          <w:rFonts w:ascii="Arial" w:hAnsi="Arial" w:cs="Arial"/>
+          <w:bCs/>
         </w:rPr>
         <w:lastRenderedPageBreak/>
-        <w:t xml:space="preserve">menggelapkan sebagian uang  </w:t>
+        <w:t>tersebut</w:t>
       </w:r>
       <w:r>
         <w:rPr>
           <w:rFonts w:ascii="Arial" w:hAnsi="Arial" w:cs="Arial"/>
           <w:bCs/>
         </w:rPr>
-        <w:t xml:space="preserve">  tersebut</w:t>
-      </w:r>
-      <w:r>
-        <w:rPr>
-          <w:rFonts w:ascii="Arial" w:hAnsi="Arial" w:cs="Arial"/>
-          <w:bCs/>
-        </w:rPr>
         <w:t xml:space="preserve"> </w:t>
       </w:r>
       <w:r>
@@ -2241,7 +2341,21 @@
           <w:rFonts w:ascii="Arial" w:hAnsi="Arial" w:cs="Arial"/>
           <w:spacing w:val="-4"/>
         </w:rPr>
-        <w:t>R/ND-2607-b/XI/WAS.2.4/2022/Bagyanduan tanggal 24 Nopember 2022</w:t>
+        <w:t xml:space="preserve">${no_nd} </w:t>
+      </w:r>
+      <w:r>
+        <w:rPr>
+          <w:rFonts w:ascii="Arial" w:hAnsi="Arial" w:cs="Arial"/>
+          <w:spacing w:val="-4"/>
+        </w:rPr>
+        <w:t>tanggal</w:t>
+      </w:r>
+      <w:r>
+        <w:rPr>
+          <w:rFonts w:ascii="Arial" w:hAnsi="Arial" w:cs="Arial"/>
+          <w:spacing w:val="-4"/>
+        </w:rPr>
+        <w:t xml:space="preserve"> ${tgl_nd}</w:t>
       </w:r>
       <w:r>
         <w:rPr>
@@ -2720,7 +2834,35 @@
           <w:rFonts w:asciiTheme="minorBidi" w:hAnsiTheme="minorBidi" w:cstheme="minorBidi"/>
           <w:color w:val="000000"/>
         </w:rPr>
-        <w:t xml:space="preserve"> IPTU SRI RATU COME RIHI </w:t>
+        <w:t xml:space="preserve"> </w:t>
+      </w:r>
+      <w:r>
+        <w:rPr>
+          <w:rFonts w:asciiTheme="minorBidi" w:hAnsiTheme="minorBidi" w:cstheme="minorBidi"/>
+          <w:color w:val="000000"/>
+        </w:rPr>
+        <w:t>${jabatan}</w:t>
+      </w:r>
+      <w:r>
+        <w:rPr>
+          <w:rFonts w:asciiTheme="minorBidi" w:hAnsiTheme="minorBidi" w:cstheme="minorBidi"/>
+          <w:color w:val="000000"/>
+        </w:rPr>
+        <w:t xml:space="preserve"> </w:t>
+      </w:r>
+      <w:r>
+        <w:rPr>
+          <w:rFonts w:asciiTheme="minorBidi" w:hAnsiTheme="minorBidi" w:cstheme="minorBidi"/>
+          <w:color w:val="000000"/>
+        </w:rPr>
+        <w:t>${terlapor}</w:t>
+      </w:r>
+      <w:r>
+        <w:rPr>
+          <w:rFonts w:asciiTheme="minorBidi" w:hAnsiTheme="minorBidi" w:cstheme="minorBidi"/>
+          <w:color w:val="000000"/>
+        </w:rPr>
+        <w:t xml:space="preserve"> </w:t>
       </w:r>
       <w:r>
         <w:rPr>
@@ -2880,7 +3022,35 @@
           <w:rFonts w:asciiTheme="minorBidi" w:hAnsiTheme="minorBidi" w:cstheme="minorBidi"/>
           <w:color w:val="000000"/>
         </w:rPr>
-        <w:t>kepada IPTU SRI RATU COME RIHI dan anggota lainnya dalam pelaksanaan tugas keseharian guna lancarnya suatu tugas, jika dalam bentuk apa Sdr. memberikan arahan? Jelaskan!.</w:t>
+        <w:t xml:space="preserve">kepada </w:t>
+      </w:r>
+      <w:r>
+        <w:rPr>
+          <w:rFonts w:asciiTheme="minorBidi" w:hAnsiTheme="minorBidi" w:cstheme="minorBidi"/>
+          <w:color w:val="000000"/>
+        </w:rPr>
+        <w:t>${jabatan}</w:t>
+      </w:r>
+      <w:r>
+        <w:rPr>
+          <w:rFonts w:asciiTheme="minorBidi" w:hAnsiTheme="minorBidi" w:cstheme="minorBidi"/>
+          <w:color w:val="000000"/>
+        </w:rPr>
+        <w:t xml:space="preserve"> </w:t>
+      </w:r>
+      <w:r>
+        <w:rPr>
+          <w:rFonts w:asciiTheme="minorBidi" w:hAnsiTheme="minorBidi" w:cstheme="minorBidi"/>
+          <w:color w:val="000000"/>
+        </w:rPr>
+        <w:t>${terlapor}</w:t>
+      </w:r>
+      <w:r>
+        <w:rPr>
+          <w:rFonts w:asciiTheme="minorBidi" w:hAnsiTheme="minorBidi" w:cstheme="minorBidi"/>
+          <w:color w:val="000000"/>
+        </w:rPr>
+        <w:t xml:space="preserve"> dan anggota lainnya dalam pelaksanaan tugas keseharian guna lancarnya suatu tugas, jika dalam bentuk apa Sdr. memberikan arahan? Jelaskan!.</w:t>
       </w:r>
       <w:r>
         <w:rPr>
@@ -2984,7 +3154,21 @@
           <w:color w:val="000000"/>
         </w:rPr>
         <w:tab/>
-        <w:t>Apakah Sdr. mengetahui terkait dengan pelanggaran yang dilakukan oleh IPTU SRI RATU COME RIHI sebelumnya?</w:t>
+        <w:t xml:space="preserve">Apakah Sdr. mengetahui terkait dengan pelanggaran yang dilakukan oleh </w:t>
+      </w:r>
+      <w:r>
+        <w:rPr>
+          <w:rFonts w:asciiTheme="minorBidi" w:hAnsiTheme="minorBidi" w:cstheme="minorBidi"/>
+          <w:color w:val="000000"/>
+        </w:rPr>
+        <w:t>${jabatan} ${terlapor}</w:t>
+      </w:r>
+      <w:r>
+        <w:rPr>
+          <w:rFonts w:asciiTheme="minorBidi" w:hAnsiTheme="minorBidi" w:cstheme="minorBidi"/>
+          <w:color w:val="000000"/>
+        </w:rPr>
+        <w:t xml:space="preserve"> sebelumnya?</w:t>
       </w:r>
       <w:r>
         <w:rPr>
@@ -3179,7 +3363,14 @@
           <w:rFonts w:asciiTheme="minorBidi" w:hAnsiTheme="minorBidi" w:cstheme="minorBidi"/>
           <w:color w:val="000000"/>
         </w:rPr>
-        <w:t>IPTU SRI RATU COME RIHI,</w:t>
+        <w:t>${jabatan} ${terlapor}</w:t>
+      </w:r>
+      <w:r>
+        <w:rPr>
+          <w:rFonts w:asciiTheme="minorBidi" w:hAnsiTheme="minorBidi" w:cstheme="minorBidi"/>
+          <w:color w:val="000000"/>
+        </w:rPr>
+        <w:t>,</w:t>
       </w:r>
       <w:r>
         <w:rPr>
@@ -3191,15 +3382,21 @@
         <w:rPr>
           <w:rFonts w:asciiTheme="minorBidi" w:hAnsiTheme="minorBidi" w:cstheme="minorBidi"/>
         </w:rPr>
+        <w:t xml:space="preserve">Menurut </w:t>
+      </w:r>
+      <w:r>
+        <w:rPr>
+          <w:rFonts w:asciiTheme="minorBidi" w:hAnsiTheme="minorBidi" w:cstheme="minorBidi"/>
+        </w:rPr>
         <w:lastRenderedPageBreak/>
-        <w:t xml:space="preserve">Menurut Sdr. apakah tindakan yang dilakukan </w:t>
+        <w:t xml:space="preserve">Sdr. apakah tindakan yang dilakukan </w:t>
       </w:r>
       <w:r>
         <w:rPr>
           <w:rFonts w:ascii="Arial" w:hAnsi="Arial" w:cs="Arial"/>
           <w:lang w:val="sv-SE"/>
         </w:rPr>
-        <w:t>IPTU SRI RATU COME RIHI</w:t>
+        <w:t>${jabatan} ${terlapor}</w:t>
       </w:r>
       <w:r>
         <w:rPr>
@@ -4207,28 +4404,10 @@
               <w:rPr>
                 <w:rFonts w:cs="Arial"/>
                 <w:b/>
-                <w:color w:val="FF0000"/>
                 <w:u w:val="single"/>
                 <w:lang w:val="es-ES_tradnl"/>
               </w:rPr>
-              <w:t>JHONI EKA PUTRA, S.H., S.I.K., M.M</w:t>
-            </w:r>
-            <w:r>
-              <w:rPr>
-                <w:rFonts w:cs="Arial"/>
-                <w:b/>
-                <w:u w:val="single"/>
-                <w:lang w:val="es-ES_tradnl"/>
-              </w:rPr>
-              <w:t>.</w:t>
-            </w:r>
-            <w:r>
-              <w:rPr>
-                <w:rFonts w:cs="Arial"/>
-                <w:szCs w:val="24"/>
-                <w:lang w:val="es-ES_tradnl"/>
-              </w:rPr>
-              <w:t xml:space="preserve"> </w:t>
+              <w:t>${saksi}</w:t>
             </w:r>
           </w:p>
           <w:p>
@@ -4246,25 +4425,38 @@
               <w:rPr>
                 <w:rFonts w:cs="Arial"/>
                 <w:b/>
-                <w:color w:val="FF0000"/>
                 <w:lang w:val="es-ES_tradnl"/>
               </w:rPr>
-              <w:t>AKBP NRP</w:t>
+              <w:t>${jabatan</w:t>
             </w:r>
             <w:r>
               <w:rPr>
                 <w:rFonts w:cs="Arial"/>
                 <w:b/>
-                <w:color w:val="FF0000"/>
                 <w:lang w:val="es-ES_tradnl"/>
               </w:rPr>
-              <w:t xml:space="preserve"> 8001250</w:t>
+              <w:t>_saksi</w:t>
             </w:r>
             <w:r>
               <w:rPr>
                 <w:rFonts w:cs="Arial"/>
                 <w:b/>
-                <w:color w:val="000000"/>
+                <w:lang w:val="es-ES_tradnl"/>
+              </w:rPr>
+              <w:t>}</w:t>
+            </w:r>
+            <w:r>
+              <w:rPr>
+                <w:rFonts w:cs="Arial"/>
+                <w:b/>
+                <w:lang w:val="es-ES_tradnl"/>
+              </w:rPr>
+              <w:t xml:space="preserve"> NRP</w:t>
+            </w:r>
+            <w:r>
+              <w:rPr>
+                <w:rFonts w:cs="Arial"/>
+                <w:b/>
                 <w:lang w:val="es-ES_tradnl"/>
               </w:rPr>
               <w:t xml:space="preserve"> </w:t>
@@ -4273,7 +4465,38 @@
               <w:rPr>
                 <w:rFonts w:cs="Arial"/>
                 <w:b/>
-                <w:color w:val="000000"/>
+                <w:lang w:val="es-ES_tradnl"/>
+              </w:rPr>
+              <w:t>${nrp</w:t>
+            </w:r>
+            <w:r>
+              <w:rPr>
+                <w:rFonts w:cs="Arial"/>
+                <w:b/>
+                <w:lang w:val="es-ES_tradnl"/>
+              </w:rPr>
+              <w:t>_saksi</w:t>
+            </w:r>
+            <w:r>
+              <w:rPr>
+                <w:rFonts w:cs="Arial"/>
+                <w:b/>
+                <w:lang w:val="es-ES_tradnl"/>
+              </w:rPr>
+              <w:t>}</w:t>
+            </w:r>
+            <w:r>
+              <w:rPr>
+                <w:rFonts w:cs="Arial"/>
+                <w:b/>
+                <w:lang w:val="es-ES_tradnl"/>
+              </w:rPr>
+              <w:t xml:space="preserve"> </w:t>
+            </w:r>
+            <w:r>
+              <w:rPr>
+                <w:rFonts w:cs="Arial"/>
+                <w:b/>
                 <w:lang w:val="es-ES_tradnl"/>
               </w:rPr>
               <w:t xml:space="preserve"> </w:t>
@@ -4509,7 +4732,6 @@
               <w:rPr>
                 <w:rFonts w:cs="Arial"/>
                 <w:b/>
-                <w:color w:val="000000"/>
                 <w:szCs w:val="24"/>
                 <w:u w:val="single"/>
                 <w:lang w:val="en-US"/>
@@ -4518,7 +4740,6 @@
             <w:r>
               <w:rPr>
                 <w:noProof/>
-                <w:color w:val="FF0000"/>
                 <w:u w:val="single"/>
                 <w:lang w:val="en-US"/>
               </w:rPr>
@@ -4594,12 +4815,11 @@
               <w:rPr>
                 <w:rFonts w:cs="Arial"/>
                 <w:b/>
-                <w:color w:val="FF0000"/>
                 <w:szCs w:val="24"/>
                 <w:u w:val="single"/>
                 <w:lang w:val="en-US"/>
               </w:rPr>
-              <w:t>MANGUJI SAGALA,SE</w:t>
+              <w:t>${pemeriksa1}</w:t>
             </w:r>
           </w:p>
           <w:p>
@@ -4618,18 +4838,16 @@
                 <w:rFonts w:cs="Arial"/>
                 <w:b/>
                 <w:bCs/>
-                <w:color w:val="FF0000"/>
                 <w:szCs w:val="24"/>
                 <w:lang w:val="en-US"/>
               </w:rPr>
-              <w:t>AKP</w:t>
+              <w:t>${jabatan1}</w:t>
             </w:r>
             <w:r>
               <w:rPr>
                 <w:rFonts w:cs="Arial"/>
                 <w:b/>
                 <w:bCs/>
-                <w:color w:val="FF0000"/>
                 <w:szCs w:val="24"/>
                 <w:lang w:val="en-US"/>
               </w:rPr>
@@ -4640,7 +4858,6 @@
                 <w:rFonts w:cs="Arial"/>
                 <w:b/>
                 <w:bCs/>
-                <w:color w:val="FF0000"/>
                 <w:szCs w:val="24"/>
                 <w:lang w:val="en-US"/>
               </w:rPr>
@@ -4651,11 +4868,10 @@
                 <w:rFonts w:cs="Arial"/>
                 <w:b/>
                 <w:bCs/>
-                <w:color w:val="FF0000"/>
                 <w:szCs w:val="24"/>
                 <w:lang w:val="en-US"/>
               </w:rPr>
-              <w:t>69120246</w:t>
+              <w:t>${nrp1}</w:t>
             </w:r>
           </w:p>
           <w:p>
@@ -4714,6 +4930,7 @@
                 <w:rFonts w:cs="Arial"/>
                 <w:b/>
                 <w:szCs w:val="24"/>
+                <w:u w:val="single"/>
                 <w:lang w:val="en-US"/>
               </w:rPr>
             </w:pPr>
@@ -4721,11 +4938,11 @@
               <w:rPr>
                 <w:rFonts w:cs="Arial"/>
                 <w:b/>
-                <w:color w:val="FF0000"/>
                 <w:szCs w:val="24"/>
                 <w:u w:val="single"/>
+                <w:lang w:val="en-US"/>
               </w:rPr>
-              <w:t>FAJAR SHIDDIQ TRI MU’THI</w:t>
+              <w:t>${pemeriksa2}</w:t>
             </w:r>
           </w:p>
           <w:p>
@@ -4743,39 +4960,28 @@
               <w:rPr>
                 <w:rFonts w:cs="Arial"/>
                 <w:b/>
-                <w:color w:val="FF0000"/>
                 <w:szCs w:val="24"/>
                 <w:lang w:val="en-US"/>
               </w:rPr>
-              <w:t>BRI</w:t>
+              <w:t xml:space="preserve">${jabatan2} </w:t>
             </w:r>
             <w:r>
               <w:rPr>
                 <w:rFonts w:cs="Arial"/>
                 <w:b/>
-                <w:color w:val="FF0000"/>
                 <w:szCs w:val="24"/>
                 <w:lang w:val="en-US"/>
               </w:rPr>
-              <w:t>PDA</w:t>
+              <w:t>NRP</w:t>
             </w:r>
             <w:r>
               <w:rPr>
                 <w:rFonts w:cs="Arial"/>
                 <w:b/>
-                <w:color w:val="FF0000"/>
                 <w:szCs w:val="24"/>
                 <w:lang w:val="en-US"/>
               </w:rPr>
-              <w:t xml:space="preserve">NRP </w:t>
-            </w:r>
-            <w:r>
-              <w:rPr>
-                <w:rFonts w:cs="Arial"/>
-                <w:b/>
-                <w:color w:val="FF0000"/>
-              </w:rPr>
-              <w:t>01100274</w:t>
+              <w:t xml:space="preserve"> ${nrp2}</w:t>
             </w:r>
             <w:r>
               <w:rPr>

</xml_diff>

<commit_message>
banyak bat dah pokoknya
</commit_message>
<xml_diff>
--- a/storage/template/template_bai.docx
+++ b/storage/template/template_bai.docx
@@ -789,23 +789,7 @@
           <w:bCs/>
           <w:lang w:val="sv-SE"/>
         </w:rPr>
-        <w:t>Sprin.Lidik/</w:t>
-      </w:r>
-      <w:r>
-        <w:rPr>
-          <w:rFonts w:ascii="Arial" w:hAnsi="Arial" w:cs="Arial"/>
-          <w:bCs/>
-          <w:lang w:val="sv-SE"/>
-        </w:rPr>
         <w:t>${no_sprin}</w:t>
-      </w:r>
-      <w:r>
-        <w:rPr>
-          <w:rFonts w:ascii="Arial" w:hAnsi="Arial" w:cs="Arial"/>
-          <w:bCs/>
-          <w:lang w:val="sv-SE"/>
-        </w:rPr>
-        <w:t>/XII/HUK.6.6./2022</w:t>
       </w:r>
       <w:r>
         <w:rPr>

</xml_diff>